<commit_message>
Updated project with latest changes including new files and modifications
</commit_message>
<xml_diff>
--- a/sri_resume.docx
+++ b/sri_resume.docx
@@ -149,27 +149,7 @@
           <w:color w:val="000000" w:themeColor="text1"/>
           <w:lang w:val="en-IN"/>
         </w:rPr>
-        <w:t xml:space="preserve">Organized by AICTE, Shell India, and </w:t>
-      </w:r>
-      <w:proofErr w:type="spellStart"/>
-      <w:r>
-        <w:rPr>
-          <w:i/>
-          <w:iCs/>
-          <w:color w:val="000000" w:themeColor="text1"/>
-          <w:lang w:val="en-IN"/>
-        </w:rPr>
-        <w:t>Edunet</w:t>
-      </w:r>
-      <w:proofErr w:type="spellEnd"/>
-      <w:r>
-        <w:rPr>
-          <w:i/>
-          <w:iCs/>
-          <w:color w:val="000000" w:themeColor="text1"/>
-          <w:lang w:val="en-IN"/>
-        </w:rPr>
-        <w:t xml:space="preserve"> Foundation under Skills4Future</w:t>
+        <w:t>Organized by AICTE, Shell India, and Edunet Foundation under Skills4Future</w:t>
       </w:r>
       <w:r>
         <w:rPr>
@@ -310,6 +290,9 @@
     <w:p>
       <w:r>
         <w:t>C, CSS, Data Structures, Eclipse, GitHub, GUI, HTML, Java, JavaScript, Microsoft Power BI, Python, React, Visual Studio Code, Node.js, Responsive Web Design</w:t>
+      </w:r>
+      <w:r>
+        <w:t>,R,c#,Java</w:t>
       </w:r>
     </w:p>
     <w:p>
@@ -2833,6 +2816,7 @@
   <w:style w:type="character" w:default="1" w:styleId="DefaultParagraphFont">
     <w:name w:val="Default Paragraph Font"/>
     <w:uiPriority w:val="1"/>
+    <w:semiHidden/>
     <w:unhideWhenUsed/>
   </w:style>
   <w:style w:type="table" w:default="1" w:styleId="TableNormal">

</xml_diff>